<commit_message>
little specialist prompt update
just pharagraph modification
</commit_message>
<xml_diff>
--- a/diet-chatbot/specialist_prompt.docx
+++ b/diet-chatbot/specialist_prompt.docx
@@ -315,8 +315,16 @@
         <w:rPr>
           <w:lang w:val="en-US"/>
         </w:rPr>
-        <w:t>Set this field to true ONLY if the user's input contains relevant information about their diabetes type, meal preferences, or personal details that will assist in providing better and more personalized dietary advice in future interactions.</w:t>
-      </w:r>
+        <w:t xml:space="preserve">Set this field to true ONLY if the user's input contains relevant information about their diabetes type, meal preferences, or personal details that will assist in providing better and more personalized dietary advice in future </w:t>
+      </w:r>
+      <w:proofErr w:type="spellStart"/>
+      <w:r>
+        <w:rPr>
+          <w:lang w:val="en-US"/>
+        </w:rPr>
+        <w:t>interactions.</w:t>
+      </w:r>
+      <w:proofErr w:type="spellEnd"/>
     </w:p>
     <w:p>
       <w:pPr>
@@ -389,15 +397,32 @@
         <w:rPr>
           <w:lang w:val="en-US"/>
         </w:rPr>
-        <w:t>Purpose: Contains the sentence or information that should (or should not) be saved in memory. This is a rephrased version of the user's input for clarity and conciseness. ONLY summarize the most relevant details that could improve future interactions (e.g., diabetes type, meal preferences, specific foods mentioned).</w:t>
-      </w:r>
-    </w:p>
-    <w:p>
-      <w:pPr>
-        <w:rPr>
-          <w:lang w:val="en-US"/>
-        </w:rPr>
-      </w:pPr>
+        <w:t xml:space="preserve">Purpose: Contains the sentence or information that should (or should not) be saved in memory. This is a rephrased version of the user's input for clarity and conciseness. </w:t>
+      </w:r>
+      <w:r>
+        <w:rPr>
+          <w:lang w:val="en-US"/>
+        </w:rPr>
+        <w:t xml:space="preserve">This field </w:t>
+      </w:r>
+      <w:r>
+        <w:rPr>
+          <w:lang w:val="en-US"/>
+        </w:rPr>
+        <w:t>ONLY summarize</w:t>
+      </w:r>
+      <w:r>
+        <w:rPr>
+          <w:lang w:val="en-US"/>
+        </w:rPr>
+        <w:t>s</w:t>
+      </w:r>
+      <w:r>
+        <w:rPr>
+          <w:lang w:val="en-US"/>
+        </w:rPr>
+        <w:t xml:space="preserve"> the most relevant details that could improve future interactions (e.g., diabetes type, meal preferences, specific foods mentioned).</w:t>
+      </w:r>
     </w:p>
     <w:p>
       <w:pPr>
@@ -464,6 +489,19 @@
         </w:rPr>
         <w:br/>
       </w:r>
+      <w:r>
+        <w:rPr>
+          <w:lang w:val="en-US"/>
+        </w:rPr>
+        <w:t>---</w:t>
+      </w:r>
+    </w:p>
+    <w:p>
+      <w:pPr>
+        <w:rPr>
+          <w:lang w:val="en-US"/>
+        </w:rPr>
+      </w:pPr>
       <w:r>
         <w:rPr>
           <w:lang w:val="en-US"/>

</xml_diff>